<commit_message>
Updated user help manual.
</commit_message>
<xml_diff>
--- a/public/files/User-Manual.docx
+++ b/public/files/User-Manual.docx
@@ -433,16 +433,25 @@
           <w:szCs w:val="50"/>
         </w:rPr>
       </w:pPr>
-      <w:bookmarkStart w:id="0" w:name="_Toc90459907"/>
-      <w:bookmarkStart w:id="1" w:name="_Toc90461810"/>
-      <w:bookmarkStart w:id="2" w:name="_Toc90462020"/>
-      <w:bookmarkStart w:id="3" w:name="_Toc90482883"/>
-      <w:bookmarkStart w:id="4" w:name="_Toc90483000"/>
-      <w:bookmarkStart w:id="5" w:name="_Toc90514711"/>
+      <w:bookmarkStart w:id="0" w:name="_Toc90482883"/>
+      <w:bookmarkStart w:id="1" w:name="_Toc90483000"/>
+      <w:bookmarkStart w:id="2" w:name="_Toc90514711"/>
+      <w:bookmarkStart w:id="3" w:name="_Toc90459907"/>
+      <w:bookmarkStart w:id="4" w:name="_Toc90461810"/>
+      <w:bookmarkStart w:id="5" w:name="_Toc90462020"/>
     </w:p>
     <w:p/>
     <w:sdt>
       <w:sdtPr>
+        <w:rPr>
+          <w:b/>
+          <w:bCs/>
+          <w:color w:val="323E4F" w:themeColor="text2" w:themeShade="BF"/>
+          <w:spacing w:val="10"/>
+          <w:sz w:val="20"/>
+          <w:szCs w:val="20"/>
+          <w:u w:val="single"/>
+        </w:rPr>
         <w:id w:val="678616357"/>
         <w:docPartObj>
           <w:docPartGallery w:val="Table of Contents"/>
@@ -452,14 +461,11 @@
       <w:sdtEndPr>
         <w:rPr>
           <w:rFonts w:asciiTheme="minorHAnsi" w:eastAsiaTheme="minorEastAsia" w:hAnsiTheme="minorHAnsi" w:cstheme="minorBidi"/>
-          <w:b/>
-          <w:bCs/>
           <w:smallCaps w:val="0"/>
           <w:noProof/>
           <w:color w:val="5A5A5A" w:themeColor="text1" w:themeTint="A5"/>
           <w:spacing w:val="0"/>
-          <w:sz w:val="20"/>
-          <w:szCs w:val="20"/>
+          <w:u w:val="none"/>
         </w:rPr>
       </w:sdtEndPr>
       <w:sdtContent>
@@ -1758,9 +1764,9 @@
         </w:rPr>
         <w:t xml:space="preserve"> Overview of User Functionalities</w:t>
       </w:r>
-      <w:bookmarkEnd w:id="3"/>
-      <w:bookmarkEnd w:id="4"/>
-      <w:bookmarkEnd w:id="5"/>
+      <w:bookmarkEnd w:id="0"/>
+      <w:bookmarkEnd w:id="1"/>
+      <w:bookmarkEnd w:id="2"/>
       <w:bookmarkEnd w:id="6"/>
     </w:p>
     <w:p>
@@ -2087,9 +2093,9 @@
       <w:bookmarkStart w:id="8" w:name="_Toc90483001"/>
       <w:bookmarkStart w:id="9" w:name="_Toc90514712"/>
       <w:bookmarkStart w:id="10" w:name="_Toc90514887"/>
-      <w:bookmarkEnd w:id="0"/>
-      <w:bookmarkEnd w:id="1"/>
-      <w:bookmarkEnd w:id="2"/>
+      <w:bookmarkEnd w:id="3"/>
+      <w:bookmarkEnd w:id="4"/>
+      <w:bookmarkEnd w:id="5"/>
       <w:r>
         <w:rPr>
           <w:rStyle w:val="BookTitle"/>
@@ -3274,6 +3280,10 @@
         </w:rPr>
       </w:pPr>
     </w:p>
+    <w:bookmarkStart w:id="14" w:name="_Toc90482885"/>
+    <w:bookmarkStart w:id="15" w:name="_Toc90483002"/>
+    <w:bookmarkStart w:id="16" w:name="_Toc90514713"/>
+    <w:bookmarkStart w:id="17" w:name="_Toc90514888"/>
     <w:p>
       <w:pPr>
         <w:pStyle w:val="Heading1"/>
@@ -3285,10 +3295,6 @@
           <w:szCs w:val="50"/>
         </w:rPr>
       </w:pPr>
-      <w:bookmarkStart w:id="14" w:name="_Toc90482885"/>
-      <w:bookmarkStart w:id="15" w:name="_Toc90483002"/>
-      <w:bookmarkStart w:id="16" w:name="_Toc90514713"/>
-      <w:bookmarkStart w:id="17" w:name="_Toc90514888"/>
       <w:r>
         <w:rPr>
           <w:rFonts w:ascii="Times New Roman" w:hAnsi="Times New Roman" w:cs="Times New Roman"/>
@@ -3487,21 +3493,7 @@
                                 <w:sz w:val="30"/>
                                 <w:szCs w:val="30"/>
                               </w:rPr>
-                              <w:t>The “</w:t>
-                            </w:r>
-                            <w:r>
-                              <w:rPr>
-                                <w:sz w:val="30"/>
-                                <w:szCs w:val="30"/>
-                              </w:rPr>
-                              <w:t>Place Donation</w:t>
-                            </w:r>
-                            <w:r>
-                              <w:rPr>
-                                <w:sz w:val="30"/>
-                                <w:szCs w:val="30"/>
-                              </w:rPr>
-                              <w:t xml:space="preserve">” </w:t>
+                              <w:t xml:space="preserve">The “Place Donation” </w:t>
                             </w:r>
                             <w:r>
                               <w:rPr>
@@ -4019,16 +4011,7 @@
           <w:sz w:val="50"/>
           <w:szCs w:val="50"/>
         </w:rPr>
-        <w:t>/</w:t>
-      </w:r>
-      <w:r>
-        <w:rPr>
-          <w:rStyle w:val="BookTitle"/>
-          <w:color w:val="ED7D31" w:themeColor="accent2"/>
-          <w:sz w:val="50"/>
-          <w:szCs w:val="50"/>
-        </w:rPr>
-        <w:t>Creating an Account</w:t>
+        <w:t>/Creating an Account</w:t>
       </w:r>
       <w:bookmarkEnd w:id="20"/>
       <w:bookmarkEnd w:id="21"/>
@@ -4061,33 +4044,15 @@
           <w:sz w:val="30"/>
           <w:szCs w:val="30"/>
         </w:rPr>
-        <w:t>Login</w:t>
+        <w:t>Login Page</w:t>
       </w:r>
       <w:r>
         <w:rPr>
           <w:rFonts w:cstheme="minorHAnsi"/>
-          <w:b/>
-          <w:bCs/>
-          <w:sz w:val="30"/>
-          <w:szCs w:val="30"/>
-        </w:rPr>
-        <w:t xml:space="preserve"> Page</w:t>
-      </w:r>
-      <w:r>
-        <w:rPr>
-          <w:rFonts w:cstheme="minorHAnsi"/>
-          <w:sz w:val="30"/>
-          <w:szCs w:val="30"/>
-        </w:rPr>
-        <w:t xml:space="preserve"> provides a </w:t>
-      </w:r>
-      <w:r>
-        <w:rPr>
-          <w:rFonts w:cstheme="minorHAnsi"/>
-          <w:sz w:val="30"/>
-          <w:szCs w:val="30"/>
-        </w:rPr>
-        <w:t xml:space="preserve">user that has a registered account </w:t>
+          <w:sz w:val="30"/>
+          <w:szCs w:val="30"/>
+        </w:rPr>
+        <w:t xml:space="preserve"> provides a user that has a registered account </w:t>
       </w:r>
       <w:r>
         <w:rPr>
@@ -4514,28 +4479,7 @@
                                 <w:sz w:val="30"/>
                                 <w:szCs w:val="30"/>
                               </w:rPr>
-                              <w:t>The “</w:t>
-                            </w:r>
-                            <w:r>
-                              <w:rPr>
-                                <w:sz w:val="30"/>
-                                <w:szCs w:val="30"/>
-                              </w:rPr>
-                              <w:t>Login</w:t>
-                            </w:r>
-                            <w:r>
-                              <w:rPr>
-                                <w:sz w:val="30"/>
-                                <w:szCs w:val="30"/>
-                              </w:rPr>
-                              <w:t xml:space="preserve">” button will </w:t>
-                            </w:r>
-                            <w:r>
-                              <w:rPr>
-                                <w:sz w:val="30"/>
-                                <w:szCs w:val="30"/>
-                              </w:rPr>
-                              <w:t>log the user into their account and bring the user to their profile page. If a user does not have an account or provides the incorrect login information, they will be alerted by the website.</w:t>
+                              <w:t>The “Login” button will log the user into their account and bring the user to their profile page. If a user does not have an account or provides the incorrect login information, they will be alerted by the website.</w:t>
                             </w:r>
                           </w:p>
                           <w:p>
@@ -4570,21 +4514,7 @@
                                 <w:sz w:val="30"/>
                                 <w:szCs w:val="30"/>
                               </w:rPr>
-                              <w:t>The “Continue with Google” button allows the user to</w:t>
-                            </w:r>
-                            <w:r>
-                              <w:rPr>
-                                <w:sz w:val="30"/>
-                                <w:szCs w:val="30"/>
-                              </w:rPr>
-                              <w:t xml:space="preserve"> login to their account </w:t>
-                            </w:r>
-                            <w:r>
-                              <w:rPr>
-                                <w:sz w:val="30"/>
-                                <w:szCs w:val="30"/>
-                              </w:rPr>
-                              <w:t xml:space="preserve">for Team </w:t>
+                              <w:t xml:space="preserve">The “Continue with Google” button allows the user to login to their account for Team </w:t>
                             </w:r>
                             <w:proofErr w:type="spellStart"/>
                             <w:r>
@@ -4635,14 +4565,7 @@
                                 <w:sz w:val="30"/>
                                 <w:szCs w:val="30"/>
                               </w:rPr>
-                              <w:t xml:space="preserve">If the user already </w:t>
-                            </w:r>
-                            <w:r>
-                              <w:rPr>
-                                <w:sz w:val="30"/>
-                                <w:szCs w:val="30"/>
-                              </w:rPr>
-                              <w:t xml:space="preserve">does not have an account with Team </w:t>
+                              <w:t xml:space="preserve">If the user already does not have an account with Team </w:t>
                             </w:r>
                             <w:proofErr w:type="spellStart"/>
                             <w:r>
@@ -7095,6 +7018,10 @@
         </w:rPr>
       </w:pPr>
     </w:p>
+    <w:bookmarkStart w:id="32" w:name="_Toc90482888"/>
+    <w:bookmarkStart w:id="33" w:name="_Toc90483005"/>
+    <w:bookmarkStart w:id="34" w:name="_Toc90514716"/>
+    <w:bookmarkStart w:id="35" w:name="_Toc90514891"/>
     <w:p>
       <w:pPr>
         <w:pStyle w:val="Heading1"/>
@@ -7105,10 +7032,6 @@
           <w:szCs w:val="50"/>
         </w:rPr>
       </w:pPr>
-      <w:bookmarkStart w:id="32" w:name="_Toc90482888"/>
-      <w:bookmarkStart w:id="33" w:name="_Toc90483005"/>
-      <w:bookmarkStart w:id="34" w:name="_Toc90514716"/>
-      <w:bookmarkStart w:id="35" w:name="_Toc90514891"/>
       <w:r>
         <w:rPr>
           <w:rFonts w:ascii="Times New Roman" w:hAnsi="Times New Roman" w:cs="Times New Roman"/>
@@ -7172,18 +7095,7 @@
                                 <w:szCs w:val="40"/>
                                 <w:u w:val="single"/>
                               </w:rPr>
-                              <w:t>User Profile Page</w:t>
-                            </w:r>
-                            <w:r>
-                              <w:rPr>
-                                <w:b/>
-                                <w:bCs/>
-                                <w:color w:val="ED7D31" w:themeColor="accent2"/>
-                                <w:sz w:val="40"/>
-                                <w:szCs w:val="40"/>
-                                <w:u w:val="single"/>
-                              </w:rPr>
-                              <w:t xml:space="preserve"> Settings</w:t>
+                              <w:t>User Profile Page Settings</w:t>
                             </w:r>
                             <w:r>
                               <w:rPr>
@@ -7987,6 +7899,8 @@
         </w:rPr>
       </w:pPr>
     </w:p>
+    <w:bookmarkStart w:id="40" w:name="_Toc90514718"/>
+    <w:bookmarkStart w:id="41" w:name="_Toc90514893"/>
     <w:p>
       <w:pPr>
         <w:pStyle w:val="Heading1"/>
@@ -7998,8 +7912,6 @@
           <w:szCs w:val="50"/>
         </w:rPr>
       </w:pPr>
-      <w:bookmarkStart w:id="40" w:name="_Toc90514718"/>
-      <w:bookmarkStart w:id="41" w:name="_Toc90514893"/>
       <w:r>
         <w:rPr>
           <w:rFonts w:ascii="Times New Roman" w:hAnsi="Times New Roman" w:cs="Times New Roman"/>
@@ -8833,6 +8745,7 @@
       <w:r>
         <w:rPr>
           <w:rFonts w:cstheme="minorHAnsi"/>
+          <w:noProof/>
           <w:sz w:val="30"/>
           <w:szCs w:val="30"/>
         </w:rPr>
@@ -8895,6 +8808,7 @@
       <w:r>
         <w:rPr>
           <w:rFonts w:cstheme="minorHAnsi"/>
+          <w:noProof/>
           <w:sz w:val="30"/>
           <w:szCs w:val="30"/>
         </w:rPr>
@@ -9509,6 +9423,7 @@
       <w:r>
         <w:rPr>
           <w:rFonts w:cstheme="minorHAnsi"/>
+          <w:noProof/>
           <w:sz w:val="30"/>
           <w:szCs w:val="30"/>
         </w:rPr>
@@ -10143,28 +10058,7 @@
                                 <w:sz w:val="30"/>
                                 <w:szCs w:val="30"/>
                               </w:rPr>
-                              <w:t xml:space="preserve"> </w:t>
-                            </w:r>
-                            <w:r>
-                              <w:rPr>
-                                <w:sz w:val="30"/>
-                                <w:szCs w:val="30"/>
-                              </w:rPr>
-                              <w:t>The “Back to Events” button</w:t>
-                            </w:r>
-                            <w:r>
-                              <w:rPr>
-                                <w:sz w:val="30"/>
-                                <w:szCs w:val="30"/>
-                              </w:rPr>
-                              <w:t xml:space="preserve"> </w:t>
-                            </w:r>
-                            <w:r>
-                              <w:rPr>
-                                <w:sz w:val="30"/>
-                                <w:szCs w:val="30"/>
-                              </w:rPr>
-                              <w:t>brings the user back to the Events Page</w:t>
+                              <w:t xml:space="preserve"> The “Back to Events” button brings the user back to the Events Page</w:t>
                             </w:r>
                           </w:p>
                           <w:p>
@@ -10282,17 +10176,7 @@
                                 <w:sz w:val="30"/>
                                 <w:szCs w:val="30"/>
                               </w:rPr>
-                              <w:t>4</w:t>
-                            </w:r>
-                            <w:r>
-                              <w:rPr>
-                                <w:b/>
-                                <w:bCs/>
-                                <w:color w:val="FF00E9"/>
-                                <w:sz w:val="30"/>
-                                <w:szCs w:val="30"/>
-                              </w:rPr>
-                              <w:t>.</w:t>
+                              <w:t>4.</w:t>
                             </w:r>
                             <w:r>
                               <w:rPr>
@@ -10906,15 +10790,7 @@
           <w:sz w:val="30"/>
           <w:szCs w:val="30"/>
         </w:rPr>
-        <w:t xml:space="preserve"> website. </w:t>
-      </w:r>
-      <w:r>
-        <w:rPr>
-          <w:rFonts w:cstheme="minorHAnsi"/>
-          <w:sz w:val="30"/>
-          <w:szCs w:val="30"/>
-        </w:rPr>
-        <w:t xml:space="preserve">If a user successfully signs up for an event, an </w:t>
+        <w:t xml:space="preserve"> website. If a user successfully signs up for an event, an </w:t>
       </w:r>
       <w:r>
         <w:rPr>
@@ -10952,15 +10828,7 @@
           <w:sz w:val="30"/>
           <w:szCs w:val="30"/>
         </w:rPr>
-        <w:t xml:space="preserve"> message appears.</w:t>
-      </w:r>
-      <w:r>
-        <w:rPr>
-          <w:rFonts w:cstheme="minorHAnsi"/>
-          <w:sz w:val="30"/>
-          <w:szCs w:val="30"/>
-        </w:rPr>
-        <w:t xml:space="preserve"> Otherwise, a message indicating that the user is unable to sign up for the event is generated. An example of a user being unable to sign up for one or more timeslots is in the case of already being signed up for an event that has a timeslot or timeslots that conflict with the timeslot(s) that the user is trying to sign up for.</w:t>
+        <w:t xml:space="preserve"> message appears. Otherwise, a message indicating that the user is unable to sign up for the event is generated. An example of a user being unable to sign up for one or more timeslots is in the case of already being signed up for an event that has a timeslot or timeslots that conflict with the timeslot(s) that the user is trying to sign up for.</w:t>
       </w:r>
       <w:r>
         <w:rPr>
@@ -12486,14 +12354,7 @@
                                 <w:sz w:val="30"/>
                                 <w:szCs w:val="30"/>
                               </w:rPr>
-                              <w:t xml:space="preserve"> Whenever a registered user successfully </w:t>
-                            </w:r>
-                            <w:r>
-                              <w:rPr>
-                                <w:sz w:val="30"/>
-                                <w:szCs w:val="30"/>
-                              </w:rPr>
-                              <w:t>cancels one or more timeslots, a cancellation confirmation message appears to inform the user that their request was successfully processed.</w:t>
+                              <w:t xml:space="preserve"> Whenever a registered user successfully cancels one or more timeslots, a cancellation confirmation message appears to inform the user that their request was successfully processed.</w:t>
                             </w:r>
                           </w:p>
                         </w:txbxContent>
@@ -13750,6 +13611,10 @@
       </w:pPr>
       <w:bookmarkStart w:id="68" w:name="_Toc90462029"/>
     </w:p>
+    <w:bookmarkStart w:id="69" w:name="_Toc90514724"/>
+    <w:bookmarkStart w:id="70" w:name="_Toc90514899"/>
+    <w:bookmarkStart w:id="71" w:name="_Toc90482894"/>
+    <w:bookmarkStart w:id="72" w:name="_Toc90483011"/>
     <w:p>
       <w:pPr>
         <w:pStyle w:val="Heading1"/>
@@ -13761,10 +13626,6 @@
           <w:szCs w:val="50"/>
         </w:rPr>
       </w:pPr>
-      <w:bookmarkStart w:id="69" w:name="_Toc90482894"/>
-      <w:bookmarkStart w:id="70" w:name="_Toc90483011"/>
-      <w:bookmarkStart w:id="71" w:name="_Toc90514724"/>
-      <w:bookmarkStart w:id="72" w:name="_Toc90514899"/>
       <w:r>
         <w:rPr>
           <w:rFonts w:ascii="Times New Roman" w:hAnsi="Times New Roman" w:cs="Times New Roman"/>
@@ -13963,17 +13824,7 @@
                                 <w:sz w:val="30"/>
                                 <w:szCs w:val="30"/>
                               </w:rPr>
-                              <w:t>3</w:t>
-                            </w:r>
-                            <w:r>
-                              <w:rPr>
-                                <w:b/>
-                                <w:bCs/>
-                                <w:color w:val="FF00E9"/>
-                                <w:sz w:val="30"/>
-                                <w:szCs w:val="30"/>
-                              </w:rPr>
-                              <w:t>.</w:t>
+                              <w:t>3.</w:t>
                             </w:r>
                             <w:r>
                               <w:rPr>
@@ -14016,22 +13867,12 @@
                                 <w:sz w:val="30"/>
                                 <w:szCs w:val="30"/>
                               </w:rPr>
-                              <w:t>4</w:t>
+                              <w:t>4.</w:t>
                             </w:r>
                             <w:r>
                               <w:rPr>
                                 <w:b/>
                                 <w:bCs/>
-                                <w:color w:val="FF00E9"/>
-                                <w:sz w:val="30"/>
-                                <w:szCs w:val="30"/>
-                              </w:rPr>
-                              <w:t>.</w:t>
-                            </w:r>
-                            <w:r>
-                              <w:rPr>
-                                <w:b/>
-                                <w:bCs/>
                                 <w:sz w:val="30"/>
                                 <w:szCs w:val="30"/>
                               </w:rPr>
@@ -14042,14 +13883,7 @@
                                 <w:sz w:val="30"/>
                                 <w:szCs w:val="30"/>
                               </w:rPr>
-                              <w:t>The</w:t>
-                            </w:r>
-                            <w:r>
-                              <w:rPr>
-                                <w:sz w:val="30"/>
-                                <w:szCs w:val="30"/>
-                              </w:rPr>
-                              <w:t xml:space="preserve"> “New Event” button allows the admin to create a new event.</w:t>
+                              <w:t>The “New Event” button allows the admin to create a new event.</w:t>
                             </w:r>
                           </w:p>
                           <w:p>
@@ -14069,22 +13903,12 @@
                                 <w:sz w:val="30"/>
                                 <w:szCs w:val="30"/>
                               </w:rPr>
-                              <w:t>5</w:t>
+                              <w:t>5.</w:t>
                             </w:r>
                             <w:r>
                               <w:rPr>
                                 <w:b/>
                                 <w:bCs/>
-                                <w:color w:val="FF00E9"/>
-                                <w:sz w:val="30"/>
-                                <w:szCs w:val="30"/>
-                              </w:rPr>
-                              <w:t>.</w:t>
-                            </w:r>
-                            <w:r>
-                              <w:rPr>
-                                <w:b/>
-                                <w:bCs/>
                                 <w:sz w:val="30"/>
                                 <w:szCs w:val="30"/>
                               </w:rPr>
@@ -14095,35 +13919,7 @@
                                 <w:sz w:val="30"/>
                                 <w:szCs w:val="30"/>
                               </w:rPr>
-                              <w:t>The “</w:t>
-                            </w:r>
-                            <w:r>
-                              <w:rPr>
-                                <w:sz w:val="30"/>
-                                <w:szCs w:val="30"/>
-                              </w:rPr>
-                              <w:t>Settings</w:t>
-                            </w:r>
-                            <w:r>
-                              <w:rPr>
-                                <w:sz w:val="30"/>
-                                <w:szCs w:val="30"/>
-                              </w:rPr>
-                              <w:t xml:space="preserve">” button allows the admin to </w:t>
-                            </w:r>
-                            <w:r>
-                              <w:rPr>
-                                <w:sz w:val="30"/>
-                                <w:szCs w:val="30"/>
-                              </w:rPr>
-                              <w:t>change the color scheme and font size of the website</w:t>
-                            </w:r>
-                            <w:r>
-                              <w:rPr>
-                                <w:sz w:val="30"/>
-                                <w:szCs w:val="30"/>
-                              </w:rPr>
-                              <w:t>.</w:t>
+                              <w:t>The “Settings” button allows the admin to change the color scheme and font size of the website.</w:t>
                             </w:r>
                           </w:p>
                           <w:p>
@@ -14143,22 +13939,12 @@
                                 <w:sz w:val="30"/>
                                 <w:szCs w:val="30"/>
                               </w:rPr>
-                              <w:t>6</w:t>
+                              <w:t>6.</w:t>
                             </w:r>
                             <w:r>
                               <w:rPr>
                                 <w:b/>
                                 <w:bCs/>
-                                <w:color w:val="FF00E9"/>
-                                <w:sz w:val="30"/>
-                                <w:szCs w:val="30"/>
-                              </w:rPr>
-                              <w:t>.</w:t>
-                            </w:r>
-                            <w:r>
-                              <w:rPr>
-                                <w:b/>
-                                <w:bCs/>
                                 <w:sz w:val="30"/>
                                 <w:szCs w:val="30"/>
                               </w:rPr>
@@ -14169,14 +13955,7 @@
                                 <w:sz w:val="30"/>
                                 <w:szCs w:val="30"/>
                               </w:rPr>
-                              <w:t>The “</w:t>
-                            </w:r>
-                            <w:r>
-                              <w:rPr>
-                                <w:sz w:val="30"/>
-                                <w:szCs w:val="30"/>
-                              </w:rPr>
-                              <w:t>Logout” button securely signs the admin out of their account.</w:t>
+                              <w:t>The “Logout” button securely signs the admin out of their account.</w:t>
                             </w:r>
                           </w:p>
                           <w:p>
@@ -14196,27 +13975,7 @@
                                 <w:sz w:val="30"/>
                                 <w:szCs w:val="30"/>
                               </w:rPr>
-                              <w:t>7</w:t>
-                            </w:r>
-                            <w:r>
-                              <w:rPr>
-                                <w:b/>
-                                <w:bCs/>
-                                <w:color w:val="FF00E9"/>
-                                <w:sz w:val="30"/>
-                                <w:szCs w:val="30"/>
-                              </w:rPr>
-                              <w:t>.</w:t>
-                            </w:r>
-                            <w:r>
-                              <w:rPr>
-                                <w:b/>
-                                <w:bCs/>
-                                <w:color w:val="FF00E9"/>
-                                <w:sz w:val="30"/>
-                                <w:szCs w:val="30"/>
-                              </w:rPr>
-                              <w:t xml:space="preserve"> </w:t>
+                              <w:t xml:space="preserve">7. </w:t>
                             </w:r>
                             <w:r>
                               <w:rPr>
@@ -14259,27 +14018,7 @@
                                 <w:sz w:val="30"/>
                                 <w:szCs w:val="30"/>
                               </w:rPr>
-                              <w:t>8</w:t>
-                            </w:r>
-                            <w:r>
-                              <w:rPr>
-                                <w:b/>
-                                <w:bCs/>
-                                <w:color w:val="FF00E9"/>
-                                <w:sz w:val="30"/>
-                                <w:szCs w:val="30"/>
-                              </w:rPr>
-                              <w:t>.</w:t>
-                            </w:r>
-                            <w:r>
-                              <w:rPr>
-                                <w:b/>
-                                <w:bCs/>
-                                <w:color w:val="FF00E9"/>
-                                <w:sz w:val="30"/>
-                                <w:szCs w:val="30"/>
-                              </w:rPr>
-                              <w:t xml:space="preserve"> </w:t>
+                              <w:t xml:space="preserve">8. </w:t>
                             </w:r>
                             <w:r>
                               <w:rPr>
@@ -14313,17 +14052,7 @@
                                 <w:sz w:val="30"/>
                                 <w:szCs w:val="30"/>
                               </w:rPr>
-                              <w:t>9</w:t>
-                            </w:r>
-                            <w:r>
-                              <w:rPr>
-                                <w:b/>
-                                <w:bCs/>
-                                <w:color w:val="FF00E9"/>
-                                <w:sz w:val="30"/>
-                                <w:szCs w:val="30"/>
-                              </w:rPr>
-                              <w:t>.</w:t>
+                              <w:t>9.</w:t>
                             </w:r>
                             <w:r>
                               <w:rPr>
@@ -14935,8 +14664,8 @@
           </mc:Fallback>
         </mc:AlternateContent>
       </w:r>
-      <w:bookmarkEnd w:id="71"/>
-      <w:bookmarkEnd w:id="72"/>
+      <w:bookmarkEnd w:id="69"/>
+      <w:bookmarkEnd w:id="70"/>
     </w:p>
     <w:p>
       <w:pPr>
@@ -15714,18 +15443,7 @@
                                 <w:szCs w:val="40"/>
                                 <w:u w:val="single"/>
                               </w:rPr>
-                              <w:t xml:space="preserve">Activating </w:t>
-                            </w:r>
-                            <w:r>
-                              <w:rPr>
-                                <w:b/>
-                                <w:bCs/>
-                                <w:color w:val="ED7D31" w:themeColor="accent2"/>
-                                <w:sz w:val="40"/>
-                                <w:szCs w:val="40"/>
-                                <w:u w:val="single"/>
-                              </w:rPr>
-                              <w:t>User Accounts</w:t>
+                              <w:t>Activating User Accounts</w:t>
                             </w:r>
                           </w:p>
                           <w:p>
@@ -16353,6 +16071,8 @@
         </w:rPr>
       </w:pPr>
     </w:p>
+    <w:bookmarkStart w:id="77" w:name="_Toc90514727"/>
+    <w:bookmarkStart w:id="78" w:name="_Toc90514902"/>
     <w:p>
       <w:pPr>
         <w:pStyle w:val="Heading1"/>
@@ -16364,8 +16084,6 @@
           <w:szCs w:val="50"/>
         </w:rPr>
       </w:pPr>
-      <w:bookmarkStart w:id="77" w:name="_Toc90514727"/>
-      <w:bookmarkStart w:id="78" w:name="_Toc90514902"/>
       <w:r>
         <w:rPr>
           <w:rFonts w:ascii="Times New Roman" w:hAnsi="Times New Roman" w:cs="Times New Roman"/>
@@ -17552,7 +17270,35 @@
                                 <w:sz w:val="30"/>
                                 <w:szCs w:val="30"/>
                               </w:rPr>
-                              <w:t xml:space="preserve"> website, to reschedule an event means to “un-cancel” the event. When the admin clicks the “Reschedule Event” button, the event is removed for the “Cancelled” section on the admin profile, is added back to the events list page on the website and is made available once again to users who may have signed up to volunteer for the event (timeslots are restored).</w:t>
+                              <w:t xml:space="preserve"> website, to reschedule an event means to “un-cancel” the event. When the admin clicks the “Reschedule Event” button, the event is removed </w:t>
+                            </w:r>
+                            <w:r>
+                              <w:rPr>
+                                <w:sz w:val="30"/>
+                                <w:szCs w:val="30"/>
+                              </w:rPr>
+                              <w:t>from</w:t>
+                            </w:r>
+                            <w:r>
+                              <w:rPr>
+                                <w:sz w:val="30"/>
+                                <w:szCs w:val="30"/>
+                              </w:rPr>
+                              <w:t xml:space="preserve"> the “Cancelled” section on the admin profile, is added back to the events list page on the </w:t>
+                            </w:r>
+                            <w:r>
+                              <w:rPr>
+                                <w:sz w:val="30"/>
+                                <w:szCs w:val="30"/>
+                              </w:rPr>
+                              <w:t>website and</w:t>
+                            </w:r>
+                            <w:r>
+                              <w:rPr>
+                                <w:sz w:val="30"/>
+                                <w:szCs w:val="30"/>
+                              </w:rPr>
+                              <w:t xml:space="preserve"> is made available again to users who may have signed up to volunteer for the event (timeslots are restored).</w:t>
                             </w:r>
                             <w:r>
                               <w:rPr>
@@ -17612,7 +17358,11 @@
           </mc:Choice>
           <mc:Fallback>
             <w:pict>
-              <v:shape w14:anchorId="29E16FD1" id="Text Box 45" o:spid="_x0000_s1046" type="#_x0000_t202" style="position:absolute;margin-left:0;margin-top:8.35pt;width:473.9pt;height:307.4pt;z-index:251720704;visibility:visible;mso-wrap-style:square;mso-width-percent:0;mso-height-percent:0;mso-wrap-distance-left:9pt;mso-wrap-distance-top:0;mso-wrap-distance-right:9pt;mso-wrap-distance-bottom:0;mso-position-horizontal:absolute;mso-position-horizontal-relative:text;mso-position-vertical:absolute;mso-position-vertical-relative:text;mso-width-percent:0;mso-height-percent:0;mso-width-relative:margin;mso-height-relative:margin;v-text-anchor:top" o:gfxdata="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" filled="f" stroked="f" strokeweight=".5pt">
+              <v:shapetype w14:anchorId="29E16FD1" id="_x0000_t202" coordsize="21600,21600" o:spt="202" path="m,l,21600r21600,l21600,xe">
+                <v:stroke joinstyle="miter"/>
+                <v:path gradientshapeok="t" o:connecttype="rect"/>
+              </v:shapetype>
+              <v:shape id="Text Box 45" o:spid="_x0000_s1046" type="#_x0000_t202" style="position:absolute;margin-left:0;margin-top:8.35pt;width:473.9pt;height:307.4pt;z-index:251720704;visibility:visible;mso-wrap-style:square;mso-width-percent:0;mso-height-percent:0;mso-wrap-distance-left:9pt;mso-wrap-distance-top:0;mso-wrap-distance-right:9pt;mso-wrap-distance-bottom:0;mso-position-horizontal:absolute;mso-position-horizontal-relative:text;mso-position-vertical:absolute;mso-position-vertical-relative:text;mso-width-percent:0;mso-height-percent:0;mso-width-relative:margin;mso-height-relative:margin;v-text-anchor:top" o:gfxdata="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" filled="f" stroked="f" strokeweight=".5pt">
                 <v:textbox>
                   <w:txbxContent>
                     <w:p>
@@ -17736,7 +17486,35 @@
                           <w:sz w:val="30"/>
                           <w:szCs w:val="30"/>
                         </w:rPr>
-                        <w:t xml:space="preserve"> website, to reschedule an event means to “un-cancel” the event. When the admin clicks the “Reschedule Event” button, the event is removed for the “Cancelled” section on the admin profile, is added back to the events list page on the website and is made available once again to users who may have signed up to volunteer for the event (timeslots are restored).</w:t>
+                        <w:t xml:space="preserve"> website, to reschedule an event means to “un-cancel” the event. When the admin clicks the “Reschedule Event” button, the event is removed </w:t>
+                      </w:r>
+                      <w:r>
+                        <w:rPr>
+                          <w:sz w:val="30"/>
+                          <w:szCs w:val="30"/>
+                        </w:rPr>
+                        <w:t>from</w:t>
+                      </w:r>
+                      <w:r>
+                        <w:rPr>
+                          <w:sz w:val="30"/>
+                          <w:szCs w:val="30"/>
+                        </w:rPr>
+                        <w:t xml:space="preserve"> the “Cancelled” section on the admin profile, is added back to the events list page on the </w:t>
+                      </w:r>
+                      <w:r>
+                        <w:rPr>
+                          <w:sz w:val="30"/>
+                          <w:szCs w:val="30"/>
+                        </w:rPr>
+                        <w:t>website and</w:t>
+                      </w:r>
+                      <w:r>
+                        <w:rPr>
+                          <w:sz w:val="30"/>
+                          <w:szCs w:val="30"/>
+                        </w:rPr>
+                        <w:t xml:space="preserve"> is made available again to users who may have signed up to volunteer for the event (timeslots are restored).</w:t>
                       </w:r>
                       <w:r>
                         <w:rPr>
@@ -18097,6 +17875,8 @@
         </w:rPr>
       </w:pPr>
     </w:p>
+    <w:bookmarkStart w:id="85" w:name="_Toc90514731"/>
+    <w:bookmarkStart w:id="86" w:name="_Toc90514906"/>
     <w:p>
       <w:pPr>
         <w:pStyle w:val="Heading1"/>
@@ -18108,8 +17888,6 @@
           <w:szCs w:val="50"/>
         </w:rPr>
       </w:pPr>
-      <w:bookmarkStart w:id="85" w:name="_Toc90514731"/>
-      <w:bookmarkStart w:id="86" w:name="_Toc90514906"/>
       <w:r>
         <w:rPr>
           <w:rFonts w:ascii="Times New Roman" w:hAnsi="Times New Roman" w:cs="Times New Roman"/>
@@ -18211,14 +17989,7 @@
                                 <w:sz w:val="30"/>
                                 <w:szCs w:val="30"/>
                               </w:rPr>
-                              <w:t xml:space="preserve">When the admin </w:t>
-                            </w:r>
-                            <w:r>
-                              <w:rPr>
-                                <w:sz w:val="30"/>
-                                <w:szCs w:val="30"/>
-                              </w:rPr>
-                              <w:t xml:space="preserve">clicks the “Reschedule Event” button on their profile page, the admin is redirected to section on their profile page that displays all the users on the Team </w:t>
+                              <w:t xml:space="preserve">When the admin clicks the “Reschedule Event” button on their profile page, the admin is redirected to section on their profile page that displays all the users on the Team </w:t>
                             </w:r>
                             <w:proofErr w:type="spellStart"/>
                             <w:r>
@@ -18670,6 +18441,8 @@
         </w:rPr>
       </w:pPr>
     </w:p>
+    <w:bookmarkStart w:id="89" w:name="_Toc90514733"/>
+    <w:bookmarkStart w:id="90" w:name="_Toc90514908"/>
     <w:p>
       <w:pPr>
         <w:pStyle w:val="Heading1"/>
@@ -18681,8 +18454,6 @@
           <w:szCs w:val="50"/>
         </w:rPr>
       </w:pPr>
-      <w:bookmarkStart w:id="89" w:name="_Toc90514733"/>
-      <w:bookmarkStart w:id="90" w:name="_Toc90514908"/>
       <w:r>
         <w:rPr>
           <w:rFonts w:ascii="Times New Roman" w:hAnsi="Times New Roman" w:cs="Times New Roman"/>
@@ -19334,8 +19105,8 @@
         <w:t>Section 10: Contact Us</w:t>
       </w:r>
       <w:bookmarkEnd w:id="68"/>
-      <w:bookmarkEnd w:id="69"/>
-      <w:bookmarkEnd w:id="70"/>
+      <w:bookmarkEnd w:id="71"/>
+      <w:bookmarkEnd w:id="72"/>
       <w:bookmarkEnd w:id="91"/>
       <w:bookmarkEnd w:id="92"/>
     </w:p>
@@ -19442,14 +19213,7 @@
           <w:sz w:val="30"/>
           <w:szCs w:val="30"/>
         </w:rPr>
-        <w:t xml:space="preserve">We strive to better all our services and appreciate the feedback of users who discover new ways we could improve our website. </w:t>
-      </w:r>
-      <w:r>
-        <w:rPr>
-          <w:sz w:val="30"/>
-          <w:szCs w:val="30"/>
-        </w:rPr>
-        <w:t xml:space="preserve">Thank you for taking the time explore Team </w:t>
+        <w:t xml:space="preserve">We strive to better all our services and appreciate the feedback of users who discover new ways we could improve our website. Thank you for taking the time explore Team </w:t>
       </w:r>
       <w:proofErr w:type="spellStart"/>
       <w:r>
@@ -19479,21 +19243,7 @@
           <w:sz w:val="30"/>
           <w:szCs w:val="30"/>
         </w:rPr>
-        <w:t>We hope you have an amazing user</w:t>
-      </w:r>
-      <w:r>
-        <w:rPr>
-          <w:sz w:val="30"/>
-          <w:szCs w:val="30"/>
-        </w:rPr>
-        <w:t xml:space="preserve"> </w:t>
-      </w:r>
-      <w:r>
-        <w:rPr>
-          <w:sz w:val="30"/>
-          <w:szCs w:val="30"/>
-        </w:rPr>
-        <w:t>experience</w:t>
+        <w:t>We hope you have an amazing user experience</w:t>
       </w:r>
       <w:r>
         <w:rPr>

</xml_diff>